<commit_message>
typos and page numbers on documentation
</commit_message>
<xml_diff>
--- a/PPI/Help/.PPI_documentation.docx
+++ b/PPI/Help/.PPI_documentation.docx
@@ -128,13 +128,6 @@
           <w:b/>
           <w:szCs w:val="24"/>
         </w:rPr>
-      </w:r>
-      <w:r>
-        <w:rPr>
-          <w:rFonts w:asciiTheme="majorHAnsi" w:hAnsiTheme="majorHAnsi"/>
-          <w:b/>
-          <w:szCs w:val="24"/>
-        </w:rPr>
         <w:fldChar w:fldCharType="separate"/>
       </w:r>
       <w:r>
@@ -193,13 +186,6 @@
           <w:b/>
           <w:szCs w:val="24"/>
         </w:rPr>
-      </w:r>
-      <w:r>
-        <w:rPr>
-          <w:rFonts w:asciiTheme="majorHAnsi" w:hAnsiTheme="majorHAnsi"/>
-          <w:b/>
-          <w:szCs w:val="24"/>
-        </w:rPr>
         <w:fldChar w:fldCharType="separate"/>
       </w:r>
       <w:r>
@@ -258,13 +244,6 @@
           <w:b/>
           <w:szCs w:val="24"/>
         </w:rPr>
-      </w:r>
-      <w:r>
-        <w:rPr>
-          <w:rFonts w:asciiTheme="majorHAnsi" w:hAnsiTheme="majorHAnsi"/>
-          <w:b/>
-          <w:szCs w:val="24"/>
-        </w:rPr>
         <w:fldChar w:fldCharType="separate"/>
       </w:r>
       <w:r>
@@ -319,12 +298,6 @@
           <w:rFonts w:asciiTheme="majorHAnsi" w:hAnsiTheme="majorHAnsi"/>
           <w:szCs w:val="24"/>
         </w:rPr>
-      </w:r>
-      <w:r>
-        <w:rPr>
-          <w:rFonts w:asciiTheme="majorHAnsi" w:hAnsiTheme="majorHAnsi"/>
-          <w:szCs w:val="24"/>
-        </w:rPr>
         <w:fldChar w:fldCharType="separate"/>
       </w:r>
       <w:proofErr w:type="spellStart"/>
@@ -389,12 +362,6 @@
           <w:rFonts w:asciiTheme="majorHAnsi" w:hAnsiTheme="majorHAnsi"/>
           <w:szCs w:val="24"/>
         </w:rPr>
-      </w:r>
-      <w:r>
-        <w:rPr>
-          <w:rFonts w:asciiTheme="majorHAnsi" w:hAnsiTheme="majorHAnsi"/>
-          <w:szCs w:val="24"/>
-        </w:rPr>
         <w:fldChar w:fldCharType="separate"/>
       </w:r>
       <w:proofErr w:type="spellStart"/>
@@ -463,13 +430,6 @@
           <w:b/>
           <w:szCs w:val="24"/>
         </w:rPr>
-      </w:r>
-      <w:r>
-        <w:rPr>
-          <w:rFonts w:asciiTheme="majorHAnsi" w:hAnsiTheme="majorHAnsi"/>
-          <w:b/>
-          <w:szCs w:val="24"/>
-        </w:rPr>
         <w:fldChar w:fldCharType="separate"/>
       </w:r>
       <w:r>
@@ -523,12 +483,6 @@
           <w:rFonts w:asciiTheme="majorHAnsi" w:hAnsiTheme="majorHAnsi"/>
           <w:szCs w:val="24"/>
         </w:rPr>
-      </w:r>
-      <w:r>
-        <w:rPr>
-          <w:rFonts w:asciiTheme="majorHAnsi" w:hAnsiTheme="majorHAnsi"/>
-          <w:szCs w:val="24"/>
-        </w:rPr>
         <w:fldChar w:fldCharType="separate"/>
       </w:r>
       <w:proofErr w:type="spellStart"/>
@@ -1201,7 +1155,7 @@
         </w:rPr>
         <w:t xml:space="preserve">  If you have any questions about how to use these scripts please contact </w:t>
       </w:r>
-      <w:hyperlink r:id="rId7" w:history="1">
+      <w:hyperlink r:id="rId9" w:history="1">
         <w:r>
           <w:rPr>
             <w:rStyle w:val="Hyperlink"/>
@@ -1259,8 +1213,6 @@
           <w:szCs w:val="24"/>
         </w:rPr>
       </w:pPr>
-      <w:bookmarkStart w:id="2" w:name="_GoBack"/>
-      <w:bookmarkEnd w:id="2"/>
     </w:p>
     <w:p>
       <w:pPr>
@@ -1276,7 +1228,7 @@
         </w:rPr>
         <w:t xml:space="preserve">1 Introduction                      </w:t>
       </w:r>
-      <w:hyperlink r:id="rId8" w:history="1">
+      <w:hyperlink r:id="rId10" w:history="1">
         <w:r>
           <w:rPr>
             <w:rStyle w:val="Hyperlink"/>
@@ -1302,7 +1254,7 @@
         </w:rPr>
         <w:t xml:space="preserve">2 PPI Overview                      </w:t>
       </w:r>
-      <w:hyperlink r:id="rId9" w:history="1">
+      <w:hyperlink r:id="rId11" w:history="1">
         <w:r>
           <w:rPr>
             <w:rStyle w:val="Hyperlink"/>
@@ -1328,7 +1280,7 @@
         </w:rPr>
         <w:t xml:space="preserve">3 Creating Regressors               </w:t>
       </w:r>
-      <w:hyperlink r:id="rId10" w:history="1">
+      <w:hyperlink r:id="rId12" w:history="1">
         <w:r>
           <w:rPr>
             <w:rStyle w:val="Hyperlink"/>
@@ -1354,7 +1306,7 @@
         </w:rPr>
         <w:t xml:space="preserve">4 Running PPI Models                </w:t>
       </w:r>
-      <w:hyperlink r:id="rId11" w:history="1">
+      <w:hyperlink r:id="rId13" w:history="1">
         <w:r>
           <w:rPr>
             <w:rStyle w:val="Hyperlink"/>
@@ -1393,29 +1345,29 @@
       <w:pPr>
         <w:pStyle w:val="Heading1"/>
       </w:pPr>
-      <w:bookmarkStart w:id="3" w:name="_Basic"/>
+      <w:bookmarkStart w:id="2" w:name="_Basic"/>
+      <w:bookmarkEnd w:id="2"/>
+      <w:r>
+        <w:t>Basic</w:t>
+      </w:r>
+    </w:p>
+    <w:p>
+      <w:pPr>
+        <w:rPr>
+          <w:rFonts w:asciiTheme="majorHAnsi" w:hAnsiTheme="majorHAnsi"/>
+          <w:szCs w:val="24"/>
+          <w:u w:val="single"/>
+        </w:rPr>
+      </w:pPr>
+    </w:p>
+    <w:p>
+      <w:pPr>
+        <w:pStyle w:val="Heading2"/>
+      </w:pPr>
+      <w:bookmarkStart w:id="3" w:name="_SecondLevel_mc_template.m"/>
+      <w:bookmarkStart w:id="4" w:name="_PPI_mc_template.m"/>
       <w:bookmarkEnd w:id="3"/>
-      <w:r>
-        <w:t>Basic</w:t>
-      </w:r>
-    </w:p>
-    <w:p>
-      <w:pPr>
-        <w:rPr>
-          <w:rFonts w:asciiTheme="majorHAnsi" w:hAnsiTheme="majorHAnsi"/>
-          <w:szCs w:val="24"/>
-          <w:u w:val="single"/>
-        </w:rPr>
-      </w:pPr>
-    </w:p>
-    <w:p>
-      <w:pPr>
-        <w:pStyle w:val="Heading2"/>
-      </w:pPr>
-      <w:bookmarkStart w:id="4" w:name="_SecondLevel_mc_template.m"/>
-      <w:bookmarkStart w:id="5" w:name="_PPI_mc_template.m"/>
       <w:bookmarkEnd w:id="4"/>
-      <w:bookmarkEnd w:id="5"/>
       <w:proofErr w:type="spellStart"/>
       <w:r>
         <w:t>PPI</w:t>
@@ -5327,17 +5279,8 @@
           <w:rFonts w:asciiTheme="majorHAnsi" w:hAnsiTheme="majorHAnsi"/>
           <w:szCs w:val="24"/>
         </w:rPr>
-        <w:t xml:space="preserve">The extent threshold to use for VOI extraction. </w:t>
-      </w:r>
-      <w:proofErr w:type="gramStart"/>
-      <w:r>
-        <w:rPr>
-          <w:rFonts w:asciiTheme="majorHAnsi" w:hAnsiTheme="majorHAnsi"/>
-          <w:szCs w:val="24"/>
-        </w:rPr>
-        <w:t>To extract unthresholded data, set this to 0.</w:t>
-      </w:r>
-      <w:proofErr w:type="gramEnd"/>
+        <w:t>The extent threshold to use for VOI extraction. To extract unthresholded data, set this to 0.</w:t>
+      </w:r>
     </w:p>
     <w:p>
       <w:pPr>
@@ -5535,8 +5478,8 @@
         </w:rPr>
         <w:t xml:space="preserve"> for.</w:t>
       </w:r>
-      <w:bookmarkStart w:id="6" w:name="_Advanced"/>
-      <w:bookmarkEnd w:id="6"/>
+      <w:bookmarkStart w:id="5" w:name="_Advanced"/>
+      <w:bookmarkEnd w:id="5"/>
     </w:p>
     <w:p>
       <w:pPr>
@@ -5621,8 +5564,8 @@
       <w:pPr>
         <w:pStyle w:val="Heading2"/>
       </w:pPr>
-      <w:bookmarkStart w:id="7" w:name="_FirstLevel_mc_PPI.m"/>
-      <w:bookmarkEnd w:id="7"/>
+      <w:bookmarkStart w:id="6" w:name="_FirstLevel_mc_PPI.m"/>
+      <w:bookmarkEnd w:id="6"/>
       <w:proofErr w:type="spellStart"/>
       <w:r>
         <w:t>FirstLevel_mc_PPI</w:t>
@@ -5803,7 +5746,12 @@
       </w:r>
       <w:proofErr w:type="spellEnd"/>
       <w:r>
-        <w:t xml:space="preserve"> to have them included.  In the example below, we’ve indicated a 2 here, so that first derivatives will be calculated for the second row of </w:t>
+        <w:t xml:space="preserve"> to have them included.  In the example below, we’ve indicated a 2 here, so that first derivatives will be ca</w:t>
+      </w:r>
+      <w:bookmarkStart w:id="7" w:name="_GoBack"/>
+      <w:bookmarkEnd w:id="7"/>
+      <w:r>
+        <w:t xml:space="preserve">lculated for the second row of </w:t>
       </w:r>
       <w:proofErr w:type="spellStart"/>
       <w:r>
@@ -5811,15 +5759,13 @@
       </w:r>
       <w:proofErr w:type="spellEnd"/>
       <w:r>
-        <w:t xml:space="preserve"> – in this case our motion </w:t>
-      </w:r>
-      <w:proofErr w:type="spellStart"/>
-      <w:r>
-        <w:t>paramters</w:t>
-      </w:r>
-      <w:proofErr w:type="spellEnd"/>
-      <w:r>
-        <w:t>.</w:t>
+        <w:t xml:space="preserve"> – in this case our motion param</w:t>
+      </w:r>
+      <w:r>
+        <w:t>e</w:t>
+      </w:r>
+      <w:r>
+        <w:t>ters.</w:t>
       </w:r>
     </w:p>
     <w:p>
@@ -6991,16 +6937,7 @@
           <w:sz w:val="20"/>
           <w:szCs w:val="20"/>
         </w:rPr>
-        <w:t>%%</w:t>
-      </w:r>
-      <w:r>
-        <w:rPr>
-          <w:rFonts w:ascii="Lucida Console" w:hAnsi="Lucida Console"/>
-          <w:color w:val="92D050"/>
-          <w:sz w:val="20"/>
-          <w:szCs w:val="20"/>
-        </w:rPr>
-        <w:t xml:space="preserve"> List of contrasts to add to the estimated model</w:t>
+        <w:t>%% List of contrasts to add to the estimated model</w:t>
       </w:r>
     </w:p>
     <w:p>
@@ -7158,222 +7095,187 @@
           <w:sz w:val="20"/>
           <w:szCs w:val="20"/>
         </w:rPr>
-        <w:t>%%</w:t>
-      </w:r>
-      <w:r>
-        <w:rPr>
-          <w:rFonts w:ascii="Lucida Console" w:hAnsi="Lucida Console"/>
-          <w:color w:val="92D050"/>
-          <w:sz w:val="20"/>
-          <w:szCs w:val="20"/>
-        </w:rPr>
-        <w:t xml:space="preserve"> You need to properly balance/weight your contrasts below as if it was just</w:t>
-      </w:r>
-    </w:p>
-    <w:p>
-      <w:pPr>
-        <w:rPr>
-          <w:rFonts w:ascii="Lucida Console" w:hAnsi="Lucida Console"/>
-          <w:color w:val="92D050"/>
-          <w:sz w:val="20"/>
-          <w:szCs w:val="20"/>
-        </w:rPr>
-      </w:pPr>
-      <w:r>
-        <w:rPr>
-          <w:rFonts w:ascii="Lucida Console" w:hAnsi="Lucida Console"/>
-          <w:color w:val="92D050"/>
-          <w:sz w:val="20"/>
-          <w:szCs w:val="20"/>
-        </w:rPr>
-        <w:t>%%</w:t>
-      </w:r>
-      <w:r>
-        <w:rPr>
-          <w:rFonts w:ascii="Lucida Console" w:hAnsi="Lucida Console"/>
-          <w:color w:val="92D050"/>
+        <w:t>%% You need to properly balance/weight your contrasts below as if it was just</w:t>
+      </w:r>
+    </w:p>
+    <w:p>
+      <w:pPr>
+        <w:rPr>
+          <w:rFonts w:ascii="Lucida Console" w:hAnsi="Lucida Console"/>
+          <w:color w:val="92D050"/>
+          <w:sz w:val="20"/>
+          <w:szCs w:val="20"/>
+        </w:rPr>
+      </w:pPr>
+      <w:r>
+        <w:rPr>
+          <w:rFonts w:ascii="Lucida Console" w:hAnsi="Lucida Console"/>
+          <w:color w:val="92D050"/>
+          <w:sz w:val="20"/>
+          <w:szCs w:val="20"/>
+        </w:rPr>
+        <w:t xml:space="preserve">%% </w:t>
+      </w:r>
+      <w:proofErr w:type="gramStart"/>
+      <w:r>
+        <w:rPr>
+          <w:rFonts w:ascii="Lucida Console" w:hAnsi="Lucida Console"/>
+          <w:color w:val="92D050"/>
+          <w:sz w:val="20"/>
+          <w:szCs w:val="20"/>
+        </w:rPr>
+        <w:t>one</w:t>
+      </w:r>
+      <w:proofErr w:type="gramEnd"/>
+      <w:r>
+        <w:rPr>
+          <w:rFonts w:ascii="Lucida Console" w:hAnsi="Lucida Console"/>
+          <w:color w:val="92D050"/>
+          <w:sz w:val="20"/>
+          <w:szCs w:val="20"/>
+        </w:rPr>
+        <w:t xml:space="preserve"> run/session</w:t>
+      </w:r>
+    </w:p>
+    <w:p>
+      <w:pPr>
+        <w:rPr>
+          <w:rFonts w:ascii="Lucida Console" w:hAnsi="Lucida Console"/>
+          <w:color w:val="92D050"/>
+          <w:sz w:val="20"/>
+          <w:szCs w:val="20"/>
+        </w:rPr>
+      </w:pPr>
+      <w:r>
+        <w:rPr>
+          <w:rFonts w:ascii="Lucida Console" w:hAnsi="Lucida Console"/>
+          <w:color w:val="92D050"/>
+          <w:sz w:val="20"/>
+          <w:szCs w:val="20"/>
+        </w:rPr>
+        <w:t>%% The script will handle balancing it across runs</w:t>
+      </w:r>
+    </w:p>
+    <w:p>
+      <w:pPr>
+        <w:rPr>
+          <w:rFonts w:ascii="Lucida Console" w:hAnsi="Lucida Console"/>
+          <w:color w:val="92D050"/>
+          <w:sz w:val="20"/>
+          <w:szCs w:val="20"/>
+        </w:rPr>
+      </w:pPr>
+      <w:r>
+        <w:rPr>
+          <w:rFonts w:ascii="Lucida Console" w:hAnsi="Lucida Console"/>
+          <w:color w:val="92D050"/>
+          <w:sz w:val="20"/>
+          <w:szCs w:val="20"/>
+        </w:rPr>
+        <w:t>%%%%%%%%%%%%%%%%%%%%%%%%%%%%%%%%%%%%%%%%%%%%%%%%%%%%%%%%%%%%%%%%%%%%%%%%</w:t>
+      </w:r>
+    </w:p>
+    <w:p>
+      <w:pPr>
+        <w:rPr>
+          <w:rFonts w:ascii="Lucida Console" w:hAnsi="Lucida Console"/>
+          <w:sz w:val="20"/>
+          <w:szCs w:val="20"/>
+        </w:rPr>
+      </w:pPr>
+      <w:proofErr w:type="spellStart"/>
+      <w:r>
+        <w:rPr>
+          <w:rFonts w:ascii="Lucida Console" w:hAnsi="Lucida Console"/>
+          <w:sz w:val="20"/>
+          <w:szCs w:val="20"/>
+        </w:rPr>
+        <w:t>ContrastList</w:t>
+      </w:r>
+      <w:proofErr w:type="spellEnd"/>
+      <w:r>
+        <w:rPr>
+          <w:rFonts w:ascii="Lucida Console" w:hAnsi="Lucida Console"/>
+          <w:sz w:val="20"/>
+          <w:szCs w:val="20"/>
+        </w:rPr>
+        <w:t xml:space="preserve"> = {    </w:t>
+      </w:r>
+    </w:p>
+    <w:p>
+      <w:pPr>
+        <w:rPr>
+          <w:rFonts w:ascii="Lucida Console" w:hAnsi="Lucida Console"/>
+          <w:sz w:val="20"/>
+          <w:szCs w:val="20"/>
+        </w:rPr>
+      </w:pPr>
+      <w:r>
+        <w:rPr>
+          <w:rFonts w:ascii="Lucida Console" w:hAnsi="Lucida Console"/>
+          <w:sz w:val="20"/>
+          <w:szCs w:val="20"/>
+        </w:rPr>
+        <w:t xml:space="preserve">    </w:t>
+      </w:r>
+      <w:r>
+        <w:rPr>
+          <w:rFonts w:ascii="Lucida Console" w:hAnsi="Lucida Console"/>
+          <w:color w:val="4BACC6" w:themeColor="accent5"/>
+          <w:sz w:val="20"/>
+          <w:szCs w:val="20"/>
+        </w:rPr>
+        <w:t>'PPIC1vC3'</w:t>
+      </w:r>
+      <w:r>
+        <w:rPr>
+          <w:rFonts w:ascii="Lucida Console" w:hAnsi="Lucida Console"/>
+          <w:sz w:val="20"/>
+          <w:szCs w:val="20"/>
+        </w:rPr>
+        <w:t xml:space="preserve">        </w:t>
+      </w:r>
+      <w:r>
+        <w:rPr>
+          <w:rFonts w:ascii="Lucida Console" w:hAnsi="Lucida Console"/>
+          <w:color w:val="FF0000"/>
+          <w:sz w:val="20"/>
+          <w:szCs w:val="20"/>
+        </w:rPr>
+        <w:t>[0 0 1]</w:t>
+      </w:r>
+      <w:r>
+        <w:rPr>
+          <w:rFonts w:ascii="Lucida Console" w:hAnsi="Lucida Console"/>
+          <w:sz w:val="20"/>
+          <w:szCs w:val="20"/>
+        </w:rPr>
+        <w:t>;</w:t>
+      </w:r>
+      <w:r>
+        <w:rPr>
+          <w:rFonts w:ascii="Lucida Console" w:hAnsi="Lucida Console"/>
           <w:sz w:val="20"/>
           <w:szCs w:val="20"/>
         </w:rPr>
         <w:t xml:space="preserve"> </w:t>
       </w:r>
-      <w:proofErr w:type="gramStart"/>
-      <w:r>
-        <w:rPr>
-          <w:rFonts w:ascii="Lucida Console" w:hAnsi="Lucida Console"/>
-          <w:color w:val="92D050"/>
-          <w:sz w:val="20"/>
-          <w:szCs w:val="20"/>
-        </w:rPr>
-        <w:t>one</w:t>
-      </w:r>
-      <w:proofErr w:type="gramEnd"/>
-      <w:r>
-        <w:rPr>
-          <w:rFonts w:ascii="Lucida Console" w:hAnsi="Lucida Console"/>
-          <w:color w:val="92D050"/>
-          <w:sz w:val="20"/>
-          <w:szCs w:val="20"/>
-        </w:rPr>
-        <w:t xml:space="preserve"> run/session</w:t>
-      </w:r>
-    </w:p>
-    <w:p>
-      <w:pPr>
-        <w:rPr>
-          <w:rFonts w:ascii="Lucida Console" w:hAnsi="Lucida Console"/>
-          <w:color w:val="92D050"/>
-          <w:sz w:val="20"/>
-          <w:szCs w:val="20"/>
-        </w:rPr>
-      </w:pPr>
-      <w:r>
-        <w:rPr>
-          <w:rFonts w:ascii="Lucida Console" w:hAnsi="Lucida Console"/>
-          <w:color w:val="92D050"/>
-          <w:sz w:val="20"/>
-          <w:szCs w:val="20"/>
-        </w:rPr>
-        <w:t>%%</w:t>
-      </w:r>
-      <w:r>
-        <w:rPr>
-          <w:rFonts w:ascii="Lucida Console" w:hAnsi="Lucida Console"/>
-          <w:color w:val="92D050"/>
-          <w:sz w:val="20"/>
-          <w:szCs w:val="20"/>
-        </w:rPr>
-        <w:t xml:space="preserve"> The script will handle balancing it across runs</w:t>
-      </w:r>
-    </w:p>
-    <w:p>
-      <w:pPr>
-        <w:rPr>
-          <w:rFonts w:ascii="Lucida Console" w:hAnsi="Lucida Console"/>
-          <w:color w:val="92D050"/>
-          <w:sz w:val="20"/>
-          <w:szCs w:val="20"/>
-        </w:rPr>
-      </w:pPr>
-      <w:r>
-        <w:rPr>
-          <w:rFonts w:ascii="Lucida Console" w:hAnsi="Lucida Console"/>
-          <w:color w:val="92D050"/>
-          <w:sz w:val="20"/>
-          <w:szCs w:val="20"/>
-        </w:rPr>
-        <w:t>%%%%%%%%%%%%%%%%%%%%%%%%%%%%%%%%%%%%%%%%%%%%%%%%%%%%%%%%%%%%%%%%%%%%%%%%</w:t>
-      </w:r>
-    </w:p>
-    <w:p>
-      <w:pPr>
-        <w:rPr>
-          <w:rFonts w:ascii="Lucida Console" w:hAnsi="Lucida Console"/>
-          <w:sz w:val="20"/>
-          <w:szCs w:val="20"/>
-        </w:rPr>
-      </w:pPr>
-      <w:proofErr w:type="spellStart"/>
-      <w:r>
-        <w:rPr>
-          <w:rFonts w:ascii="Lucida Console" w:hAnsi="Lucida Console"/>
-          <w:sz w:val="20"/>
-          <w:szCs w:val="20"/>
-        </w:rPr>
-        <w:t>ContrastList</w:t>
-      </w:r>
-      <w:proofErr w:type="spellEnd"/>
-      <w:r>
-        <w:rPr>
-          <w:rFonts w:ascii="Lucida Console" w:hAnsi="Lucida Console"/>
-          <w:sz w:val="20"/>
-          <w:szCs w:val="20"/>
-        </w:rPr>
-        <w:t xml:space="preserve"> = {    </w:t>
-      </w:r>
-    </w:p>
-    <w:p>
-      <w:pPr>
-        <w:rPr>
-          <w:rFonts w:ascii="Lucida Console" w:hAnsi="Lucida Console"/>
-          <w:sz w:val="20"/>
-          <w:szCs w:val="20"/>
-        </w:rPr>
-      </w:pPr>
-      <w:r>
-        <w:rPr>
-          <w:rFonts w:ascii="Lucida Console" w:hAnsi="Lucida Console"/>
-          <w:sz w:val="20"/>
-          <w:szCs w:val="20"/>
-        </w:rPr>
-        <w:t xml:space="preserve">    </w:t>
-      </w:r>
-      <w:r>
-        <w:rPr>
-          <w:rFonts w:ascii="Lucida Console" w:hAnsi="Lucida Console"/>
-          <w:color w:val="4BACC6" w:themeColor="accent5"/>
-          <w:sz w:val="20"/>
-          <w:szCs w:val="20"/>
-        </w:rPr>
-        <w:t>'PPIC1vC3'</w:t>
-      </w:r>
-      <w:r>
-        <w:rPr>
-          <w:rFonts w:ascii="Lucida Console" w:hAnsi="Lucida Console"/>
-          <w:sz w:val="20"/>
-          <w:szCs w:val="20"/>
-        </w:rPr>
-        <w:t xml:space="preserve">        </w:t>
-      </w:r>
-      <w:r>
-        <w:rPr>
-          <w:rFonts w:ascii="Lucida Console" w:hAnsi="Lucida Console"/>
-          <w:color w:val="FF0000"/>
-          <w:sz w:val="20"/>
-          <w:szCs w:val="20"/>
-        </w:rPr>
-        <w:t>[0 0 1]</w:t>
-      </w:r>
-      <w:r>
-        <w:rPr>
-          <w:rFonts w:ascii="Lucida Console" w:hAnsi="Lucida Console"/>
-          <w:sz w:val="20"/>
-          <w:szCs w:val="20"/>
-        </w:rPr>
-        <w:t>;</w:t>
-      </w:r>
-      <w:r>
-        <w:rPr>
-          <w:rFonts w:ascii="Lucida Console" w:hAnsi="Lucida Console"/>
-          <w:sz w:val="20"/>
-          <w:szCs w:val="20"/>
-        </w:rPr>
-        <w:t xml:space="preserve"> </w:t>
-      </w:r>
-    </w:p>
-    <w:p>
-      <w:pPr>
-        <w:rPr>
-          <w:rFonts w:ascii="Lucida Console" w:hAnsi="Lucida Console"/>
-          <w:sz w:val="20"/>
-          <w:szCs w:val="20"/>
-        </w:rPr>
-      </w:pPr>
-      <w:r>
-        <w:rPr>
-          <w:rFonts w:ascii="Lucida Console" w:hAnsi="Lucida Console"/>
-          <w:sz w:val="20"/>
-          <w:szCs w:val="20"/>
-        </w:rPr>
-        <w:t xml:space="preserve"> </w:t>
-      </w:r>
-      <w:r>
-        <w:rPr>
-          <w:rFonts w:ascii="Lucida Console" w:hAnsi="Lucida Console"/>
-          <w:sz w:val="20"/>
-          <w:szCs w:val="20"/>
-        </w:rPr>
-        <w:t>};</w:t>
+    </w:p>
+    <w:p>
+      <w:pPr>
+        <w:rPr>
+          <w:rFonts w:ascii="Lucida Console" w:hAnsi="Lucida Console"/>
+          <w:sz w:val="20"/>
+          <w:szCs w:val="20"/>
+        </w:rPr>
+      </w:pPr>
+      <w:r>
+        <w:rPr>
+          <w:rFonts w:ascii="Lucida Console" w:hAnsi="Lucida Console"/>
+          <w:sz w:val="20"/>
+          <w:szCs w:val="20"/>
+        </w:rPr>
+        <w:t xml:space="preserve"> };</w:t>
       </w:r>
     </w:p>
     <w:p>
@@ -7848,25 +7750,7 @@
           <w:sz w:val="20"/>
           <w:szCs w:val="20"/>
         </w:rPr>
-        <w:t>[0 0 1</w:t>
-      </w:r>
-      <w:r>
-        <w:rPr>
-          <w:rFonts w:ascii="Lucida Console" w:hAnsi="Lucida Console"/>
-          <w:color w:val="FF0000"/>
-          <w:sz w:val="20"/>
-          <w:szCs w:val="20"/>
-        </w:rPr>
-        <w:t xml:space="preserve"> 0 0 0 -1</w:t>
-      </w:r>
-      <w:r>
-        <w:rPr>
-          <w:rFonts w:ascii="Lucida Console" w:hAnsi="Lucida Console"/>
-          <w:color w:val="FF0000"/>
-          <w:sz w:val="20"/>
-          <w:szCs w:val="20"/>
-        </w:rPr>
-        <w:t>]</w:t>
+        <w:t>[0 0 1 0 0 0 -1]</w:t>
       </w:r>
       <w:r>
         <w:rPr>
@@ -8702,6 +8586,7 @@
       </w:r>
     </w:p>
     <w:sectPr>
+      <w:headerReference w:type="default" r:id="rId14"/>
       <w:pgSz w:w="12240" w:h="15840"/>
       <w:pgMar w:top="1440" w:right="1440" w:bottom="1440" w:left="1440" w:header="720" w:footer="720" w:gutter="0"/>
       <w:cols w:space="720"/>
@@ -8709,6 +8594,97 @@
     </w:sectPr>
   </w:body>
 </w:document>
+</file>
+
+<file path=word/endnotes.xml><?xml version="1.0" encoding="utf-8"?>
+<w:endnotes xmlns:wpc="http://schemas.microsoft.com/office/word/2010/wordprocessingCanvas" xmlns:mc="http://schemas.openxmlformats.org/markup-compatibility/2006" xmlns:o="urn:schemas-microsoft-com:office:office" xmlns:r="http://schemas.openxmlformats.org/officeDocument/2006/relationships" xmlns:m="http://schemas.openxmlformats.org/officeDocument/2006/math" xmlns:v="urn:schemas-microsoft-com:vml" xmlns:wp14="http://schemas.microsoft.com/office/word/2010/wordprocessingDrawing" xmlns:wp="http://schemas.openxmlformats.org/drawingml/2006/wordprocessingDrawing" xmlns:w10="urn:schemas-microsoft-com:office:word" xmlns:w="http://schemas.openxmlformats.org/wordprocessingml/2006/main" xmlns:w14="http://schemas.microsoft.com/office/word/2010/wordml" xmlns:wpg="http://schemas.microsoft.com/office/word/2010/wordprocessingGroup" xmlns:wpi="http://schemas.microsoft.com/office/word/2010/wordprocessingInk" xmlns:wne="http://schemas.microsoft.com/office/word/2006/wordml" xmlns:wps="http://schemas.microsoft.com/office/word/2010/wordprocessingShape" mc:Ignorable="w14 wp14">
+  <w:endnote w:type="separator" w:id="-1">
+    <w:p>
+      <w:r>
+        <w:separator/>
+      </w:r>
+    </w:p>
+  </w:endnote>
+  <w:endnote w:type="continuationSeparator" w:id="0">
+    <w:p>
+      <w:r>
+        <w:continuationSeparator/>
+      </w:r>
+    </w:p>
+  </w:endnote>
+</w:endnotes>
+</file>
+
+<file path=word/footnotes.xml><?xml version="1.0" encoding="utf-8"?>
+<w:footnotes xmlns:wpc="http://schemas.microsoft.com/office/word/2010/wordprocessingCanvas" xmlns:mc="http://schemas.openxmlformats.org/markup-compatibility/2006" xmlns:o="urn:schemas-microsoft-com:office:office" xmlns:r="http://schemas.openxmlformats.org/officeDocument/2006/relationships" xmlns:m="http://schemas.openxmlformats.org/officeDocument/2006/math" xmlns:v="urn:schemas-microsoft-com:vml" xmlns:wp14="http://schemas.microsoft.com/office/word/2010/wordprocessingDrawing" xmlns:wp="http://schemas.openxmlformats.org/drawingml/2006/wordprocessingDrawing" xmlns:w10="urn:schemas-microsoft-com:office:word" xmlns:w="http://schemas.openxmlformats.org/wordprocessingml/2006/main" xmlns:w14="http://schemas.microsoft.com/office/word/2010/wordml" xmlns:wpg="http://schemas.microsoft.com/office/word/2010/wordprocessingGroup" xmlns:wpi="http://schemas.microsoft.com/office/word/2010/wordprocessingInk" xmlns:wne="http://schemas.microsoft.com/office/word/2006/wordml" xmlns:wps="http://schemas.microsoft.com/office/word/2010/wordprocessingShape" mc:Ignorable="w14 wp14">
+  <w:footnote w:type="separator" w:id="-1">
+    <w:p>
+      <w:r>
+        <w:separator/>
+      </w:r>
+    </w:p>
+  </w:footnote>
+  <w:footnote w:type="continuationSeparator" w:id="0">
+    <w:p>
+      <w:r>
+        <w:continuationSeparator/>
+      </w:r>
+    </w:p>
+  </w:footnote>
+</w:footnotes>
+</file>
+
+<file path=word/header1.xml><?xml version="1.0" encoding="utf-8"?>
+<w:hdr xmlns:wpc="http://schemas.microsoft.com/office/word/2010/wordprocessingCanvas" xmlns:mc="http://schemas.openxmlformats.org/markup-compatibility/2006" xmlns:o="urn:schemas-microsoft-com:office:office" xmlns:r="http://schemas.openxmlformats.org/officeDocument/2006/relationships" xmlns:m="http://schemas.openxmlformats.org/officeDocument/2006/math" xmlns:v="urn:schemas-microsoft-com:vml" xmlns:wp14="http://schemas.microsoft.com/office/word/2010/wordprocessingDrawing" xmlns:wp="http://schemas.openxmlformats.org/drawingml/2006/wordprocessingDrawing" xmlns:w10="urn:schemas-microsoft-com:office:word" xmlns:w="http://schemas.openxmlformats.org/wordprocessingml/2006/main" xmlns:w14="http://schemas.microsoft.com/office/word/2010/wordml" xmlns:wpg="http://schemas.microsoft.com/office/word/2010/wordprocessingGroup" xmlns:wpi="http://schemas.microsoft.com/office/word/2010/wordprocessingInk" xmlns:wne="http://schemas.microsoft.com/office/word/2006/wordml" xmlns:wps="http://schemas.microsoft.com/office/word/2010/wordprocessingShape" mc:Ignorable="w14 wp14">
+  <w:sdt>
+    <w:sdtPr>
+      <w:id w:val="1758402560"/>
+      <w:docPartObj>
+        <w:docPartGallery w:val="Page Numbers (Top of Page)"/>
+        <w:docPartUnique/>
+      </w:docPartObj>
+    </w:sdtPr>
+    <w:sdtEndPr>
+      <w:rPr>
+        <w:noProof/>
+      </w:rPr>
+    </w:sdtEndPr>
+    <w:sdtContent>
+      <w:p>
+        <w:pPr>
+          <w:pStyle w:val="Header"/>
+          <w:jc w:val="right"/>
+        </w:pPr>
+        <w:r>
+          <w:fldChar w:fldCharType="begin"/>
+        </w:r>
+        <w:r>
+          <w:instrText xml:space="preserve"> PAGE   \* MERGEFORMAT </w:instrText>
+        </w:r>
+        <w:r>
+          <w:fldChar w:fldCharType="separate"/>
+        </w:r>
+        <w:r>
+          <w:rPr>
+            <w:noProof/>
+          </w:rPr>
+          <w:t>7</w:t>
+        </w:r>
+        <w:r>
+          <w:rPr>
+            <w:noProof/>
+          </w:rPr>
+          <w:fldChar w:fldCharType="end"/>
+        </w:r>
+      </w:p>
+    </w:sdtContent>
+  </w:sdt>
+  <w:p>
+    <w:pPr>
+      <w:pStyle w:val="Header"/>
+    </w:pPr>
+  </w:p>
+</w:hdr>
 </file>
 
 <file path=word/numbering.xml><?xml version="1.0" encoding="utf-8"?>
@@ -9916,6 +9892,48 @@
       <w:color w:val="4F81BD" w:themeColor="accent1"/>
     </w:rPr>
   </w:style>
+  <w:style w:type="paragraph" w:styleId="Header">
+    <w:name w:val="header"/>
+    <w:basedOn w:val="Normal"/>
+    <w:link w:val="HeaderChar"/>
+    <w:uiPriority w:val="99"/>
+    <w:unhideWhenUsed/>
+    <w:rsid w:val="000C5CCB"/>
+    <w:pPr>
+      <w:tabs>
+        <w:tab w:val="center" w:pos="4680"/>
+        <w:tab w:val="right" w:pos="9360"/>
+      </w:tabs>
+    </w:pPr>
+  </w:style>
+  <w:style w:type="character" w:customStyle="1" w:styleId="HeaderChar">
+    <w:name w:val="Header Char"/>
+    <w:basedOn w:val="DefaultParagraphFont"/>
+    <w:link w:val="Header"/>
+    <w:uiPriority w:val="99"/>
+    <w:rsid w:val="000C5CCB"/>
+  </w:style>
+  <w:style w:type="paragraph" w:styleId="Footer">
+    <w:name w:val="footer"/>
+    <w:basedOn w:val="Normal"/>
+    <w:link w:val="FooterChar"/>
+    <w:uiPriority w:val="99"/>
+    <w:unhideWhenUsed/>
+    <w:rsid w:val="000C5CCB"/>
+    <w:pPr>
+      <w:tabs>
+        <w:tab w:val="center" w:pos="4680"/>
+        <w:tab w:val="right" w:pos="9360"/>
+      </w:tabs>
+    </w:pPr>
+  </w:style>
+  <w:style w:type="character" w:customStyle="1" w:styleId="FooterChar">
+    <w:name w:val="Footer Char"/>
+    <w:basedOn w:val="DefaultParagraphFont"/>
+    <w:link w:val="Footer"/>
+    <w:uiPriority w:val="99"/>
+    <w:rsid w:val="000C5CCB"/>
+  </w:style>
 </w:styles>
 </file>
 
@@ -10397,7 +10415,7 @@
 </file>
 
 <file path=customXml/itemProps1.xml><?xml version="1.0" encoding="utf-8"?>
-<ds:datastoreItem xmlns:ds="http://schemas.openxmlformats.org/officeDocument/2006/customXml" ds:itemID="{D4162F41-5F24-48D0-BDB7-CC99B02BFAB0}">
+<ds:datastoreItem xmlns:ds="http://schemas.openxmlformats.org/officeDocument/2006/customXml" ds:itemID="{76B8FCC6-D4D9-41F3-9B5A-8C12F160382D}">
   <ds:schemaRefs>
     <ds:schemaRef ds:uri="http://schemas.openxmlformats.org/officeDocument/2006/bibliography"/>
   </ds:schemaRefs>

</xml_diff>